<commit_message>
Inserida a opção de escolha prova/estudo no config
</commit_message>
<xml_diff>
--- a/doc/links_raw.docx
+++ b/doc/links_raw.docx
@@ -207,14 +207,14 @@
         </w:numPr>
       </w:pPr>
       <w:r>
-        <w:t>views.py: </w:t>
+        <w:t>admin.py: </w:t>
       </w:r>
       <w:hyperlink r:id="rId13" w:tgtFrame="_blank" w:history="1">
         <w:r>
           <w:rPr>
             <w:rStyle w:val="Hyperlink"/>
           </w:rPr>
-          <w:t>https://raw.githubusercontent.com/AlexBrazil/banco_provas_senatran/main/banco_questoes/views.py</w:t>
+          <w:t>https://raw.githubusercontent.com/AlexBrazil/banco_provas_senatran/main/banco_questoes/admin.py</w:t>
         </w:r>
       </w:hyperlink>
     </w:p>
@@ -226,14 +226,14 @@
         </w:numPr>
       </w:pPr>
       <w:r>
-        <w:t>admin.py: </w:t>
+        <w:t>apps.py: </w:t>
       </w:r>
       <w:hyperlink r:id="rId14" w:tgtFrame="_blank" w:history="1">
         <w:r>
           <w:rPr>
             <w:rStyle w:val="Hyperlink"/>
           </w:rPr>
-          <w:t>https://raw.githubusercontent.com/AlexBrazil/banco_provas_senatran/main/banco_questoes/admin.py</w:t>
+          <w:t>https://raw.githubusercontent.com/AlexBrazil/banco_provas_senatran/main/banco_questoes/apps.py</w:t>
         </w:r>
       </w:hyperlink>
     </w:p>
@@ -245,14 +245,14 @@
         </w:numPr>
       </w:pPr>
       <w:r>
-        <w:t>apps.py: </w:t>
+        <w:t>tests.py: </w:t>
       </w:r>
       <w:hyperlink r:id="rId15" w:tgtFrame="_blank" w:history="1">
         <w:r>
           <w:rPr>
             <w:rStyle w:val="Hyperlink"/>
           </w:rPr>
-          <w:t>https://raw.githubusercontent.com/AlexBrazil/banco_provas_senatran/main/banco_questoes/apps.py</w:t>
+          <w:t>https://raw.githubusercontent.com/AlexBrazil/banco_provas_senatran/main/banco_questoes/tests.py</w:t>
         </w:r>
       </w:hyperlink>
     </w:p>
@@ -264,14 +264,14 @@
         </w:numPr>
       </w:pPr>
       <w:r>
-        <w:t>tests.py: </w:t>
+        <w:t>__init__.py: </w:t>
       </w:r>
       <w:hyperlink r:id="rId16" w:tgtFrame="_blank" w:history="1">
         <w:r>
           <w:rPr>
             <w:rStyle w:val="Hyperlink"/>
           </w:rPr>
-          <w:t>https://raw.githubusercontent.com/AlexBrazil/banco_provas_senatran/main/banco_questoes/tests.py</w:t>
+          <w:t>https://raw.githubusercontent.com/AlexBrazil/banco_provas_senatran/main/banco_questoes/__init__.py</w:t>
         </w:r>
       </w:hyperlink>
     </w:p>
@@ -283,14 +283,291 @@
         </w:numPr>
       </w:pPr>
       <w:r>
+        <w:t>config.html: </w:t>
+      </w:r>
+      <w:hyperlink r:id="rId17" w:tgtFrame="_blank" w:history="1">
+        <w:r>
+          <w:rPr>
+            <w:rStyle w:val="Hyperlink"/>
+          </w:rPr>
+          <w:t>https:</w:t>
+        </w:r>
+        <w:r>
+          <w:rPr>
+            <w:rStyle w:val="Hyperlink"/>
+          </w:rPr>
+          <w:t>/</w:t>
+        </w:r>
+        <w:r>
+          <w:rPr>
+            <w:rStyle w:val="Hyperlink"/>
+          </w:rPr>
+          <w:t>/raw.githubusercontent.com/AlexBrazil/banco_provas_senatran/main/banco_questoes/templates/simulado/config.html</w:t>
+        </w:r>
+      </w:hyperlink>
+    </w:p>
+    <w:p>
+      <w:pPr>
+        <w:numPr>
+          <w:ilvl w:val="0"/>
+          <w:numId w:val="2"/>
+        </w:numPr>
+      </w:pPr>
+      <w:r>
+        <w:t>questao.html: </w:t>
+      </w:r>
+      <w:hyperlink r:id="rId18" w:tgtFrame="_blank" w:history="1">
+        <w:r>
+          <w:rPr>
+            <w:rStyle w:val="Hyperlink"/>
+          </w:rPr>
+          <w:t>https://raw.githubusercontent.com/AlexBrazil/banco_provas_senatran/main/banco_questoes/templates/simulado/questao.html</w:t>
+        </w:r>
+      </w:hyperlink>
+    </w:p>
+    <w:p>
+      <w:pPr>
+        <w:numPr>
+          <w:ilvl w:val="0"/>
+          <w:numId w:val="2"/>
+        </w:numPr>
+      </w:pPr>
+      <w:r>
+        <w:t>resultado.html: </w:t>
+      </w:r>
+      <w:hyperlink r:id="rId19" w:tgtFrame="_blank" w:history="1">
+        <w:r>
+          <w:rPr>
+            <w:rStyle w:val="Hyperlink"/>
+          </w:rPr>
+          <w:t>https://raw.githubusercontent.com/AlexBrazil/banco_provas_senatran/main/banco_questoes/templates/simulado/resultado.html</w:t>
+        </w:r>
+      </w:hyperlink>
+    </w:p>
+    <w:p>
+      <w:pPr>
+        <w:numPr>
+          <w:ilvl w:val="0"/>
+          <w:numId w:val="2"/>
+        </w:numPr>
+      </w:pPr>
+      <w:r>
+        <w:lastRenderedPageBreak/>
+        <w:t>erro.html: </w:t>
+      </w:r>
+      <w:hyperlink r:id="rId20" w:tgtFrame="_blank" w:history="1">
+        <w:r>
+          <w:rPr>
+            <w:rStyle w:val="Hyperlink"/>
+          </w:rPr>
+          <w:t>https://raw.githubusercontent.com/AlexBrazil/banco_provas_senatran/main/banco_questoes/templates/simulado/erro.html</w:t>
+        </w:r>
+      </w:hyperlink>
+    </w:p>
+    <w:p>
+      <w:pPr>
+        <w:numPr>
+          <w:ilvl w:val="0"/>
+          <w:numId w:val="2"/>
+        </w:numPr>
+      </w:pPr>
+      <w:r>
+        <w:t>simulado.css: </w:t>
+      </w:r>
+      <w:hyperlink r:id="rId21" w:tgtFrame="_blank" w:history="1">
+        <w:r>
+          <w:rPr>
+            <w:rStyle w:val="Hyperlink"/>
+          </w:rPr>
+          <w:t>https://raw.githubusercontent.com/AlexBrazil/banco_provas_senatran/main/static/Simulado/simulado.css</w:t>
+        </w:r>
+      </w:hyperlink>
+    </w:p>
+    <w:p>
+      <w:pPr>
+        <w:numPr>
+          <w:ilvl w:val="0"/>
+          <w:numId w:val="2"/>
+        </w:numPr>
+      </w:pPr>
+      <w:r>
+        <w:t>simulado.</w:t>
+      </w:r>
+      <w:r>
+        <w:t>js</w:t>
+      </w:r>
+      <w:r>
+        <w:t>: </w:t>
+      </w:r>
+      <w:hyperlink r:id="rId22" w:history="1">
+        <w:r>
+          <w:rPr>
+            <w:rStyle w:val="Hyperlink"/>
+          </w:rPr>
+          <w:t>https://raw.githubusercontent.com/AlexBrazil/banco_provas_senatran/refs/heads/main/static/Simulado/simulado.js</w:t>
+        </w:r>
+      </w:hyperlink>
+    </w:p>
+    <w:p>
+      <w:pPr>
+        <w:numPr>
+          <w:ilvl w:val="0"/>
+          <w:numId w:val="2"/>
+        </w:numPr>
+      </w:pPr>
+      <w:r>
+        <w:t>(Imagens de placas, exemplo) R-14.png: </w:t>
+      </w:r>
+      <w:hyperlink r:id="rId23" w:tgtFrame="_blank" w:history="1">
+        <w:r>
+          <w:rPr>
+            <w:rStyle w:val="Hyperlink"/>
+          </w:rPr>
+          <w:t>https://raw.githubusercontent.com/AlexBrazil/banco_provas_senatran/main/static/placas/R-14.png</w:t>
+        </w:r>
+      </w:hyperlink>
+    </w:p>
+    <w:p>
+      <w:pPr>
+        <w:numPr>
+          <w:ilvl w:val="0"/>
+          <w:numId w:val="2"/>
+        </w:numPr>
+      </w:pPr>
+      <w:r>
+        <w:t>Importadores SENATRAN:</w:t>
+      </w:r>
+    </w:p>
+    <w:p>
+      <w:pPr>
+        <w:numPr>
+          <w:ilvl w:val="1"/>
+          <w:numId w:val="2"/>
+        </w:numPr>
+      </w:pPr>
+      <w:r>
+        <w:t>extractor.py: </w:t>
+      </w:r>
+      <w:hyperlink r:id="rId24" w:tgtFrame="_blank" w:history="1">
+        <w:r>
+          <w:rPr>
+            <w:rStyle w:val="Hyperlink"/>
+          </w:rPr>
+          <w:t>https://raw.githubusercontent.com/AlexBrazil/banco_provas_senatran/main/banco_questoes/importers/senatran2025/extractor.py</w:t>
+        </w:r>
+      </w:hyperlink>
+    </w:p>
+    <w:p>
+      <w:pPr>
+        <w:numPr>
+          <w:ilvl w:val="1"/>
+          <w:numId w:val="2"/>
+        </w:numPr>
+      </w:pPr>
+      <w:r>
+        <w:t>normalizer.py: </w:t>
+      </w:r>
+      <w:hyperlink r:id="rId25" w:tgtFrame="_blank" w:history="1">
+        <w:r>
+          <w:rPr>
+            <w:rStyle w:val="Hyperlink"/>
+          </w:rPr>
+          <w:t>https://raw.githubusercontent.com/AlexBrazil/banco_provas_senatran/main/banco_questoes/importers/senatran2025/normalizer.py</w:t>
+        </w:r>
+      </w:hyperlink>
+    </w:p>
+    <w:p>
+      <w:pPr>
+        <w:numPr>
+          <w:ilvl w:val="1"/>
+          <w:numId w:val="2"/>
+        </w:numPr>
+      </w:pPr>
+      <w:r>
+        <w:t>parser.py: </w:t>
+      </w:r>
+      <w:hyperlink r:id="rId26" w:tgtFrame="_blank" w:history="1">
+        <w:r>
+          <w:rPr>
+            <w:rStyle w:val="Hyperlink"/>
+          </w:rPr>
+          <w:t>https://raw.githubusercontent.com/AlexBrazil/banco_provas_senatran/main/banco_questoes/importers/senatran2025/parser.py</w:t>
+        </w:r>
+      </w:hyperlink>
+    </w:p>
+    <w:p>
+      <w:pPr>
+        <w:numPr>
+          <w:ilvl w:val="1"/>
+          <w:numId w:val="2"/>
+        </w:numPr>
+      </w:pPr>
+      <w:r>
+        <w:t>persist.py: </w:t>
+      </w:r>
+      <w:hyperlink r:id="rId27" w:tgtFrame="_blank" w:history="1">
+        <w:r>
+          <w:rPr>
+            <w:rStyle w:val="Hyperlink"/>
+          </w:rPr>
+          <w:t>https://raw.githubusercontent.com/AlexBrazil/banco_provas_senatran/main/banco_questoes/importers/senatran2025/persist.py</w:t>
+        </w:r>
+      </w:hyperlink>
+    </w:p>
+    <w:p>
+      <w:pPr>
+        <w:numPr>
+          <w:ilvl w:val="1"/>
+          <w:numId w:val="2"/>
+        </w:numPr>
+      </w:pPr>
+      <w:r>
+        <w:t>report.py: </w:t>
+      </w:r>
+      <w:hyperlink r:id="rId28" w:tgtFrame="_blank" w:history="1">
+        <w:r>
+          <w:rPr>
+            <w:rStyle w:val="Hyperlink"/>
+          </w:rPr>
+          <w:t>https://raw.githubusercontent.com/AlexBrazil/banco_provas_senatran/main/banco_questoes/importers/senatran2025/report.py</w:t>
+        </w:r>
+      </w:hyperlink>
+    </w:p>
+    <w:p>
+      <w:pPr>
+        <w:numPr>
+          <w:ilvl w:val="1"/>
+          <w:numId w:val="2"/>
+        </w:numPr>
+      </w:pPr>
+      <w:r>
         <w:t>__init__.py: </w:t>
       </w:r>
-      <w:hyperlink r:id="rId17" w:tgtFrame="_blank" w:history="1">
-        <w:r>
-          <w:rPr>
-            <w:rStyle w:val="Hyperlink"/>
-          </w:rPr>
-          <w:t>https://raw.githubusercontent.com/AlexBrazil/banco_provas_senatran/main/banco_questoes/__init__.py</w:t>
+      <w:hyperlink r:id="rId29" w:tgtFrame="_blank" w:history="1">
+        <w:r>
+          <w:rPr>
+            <w:rStyle w:val="Hyperlink"/>
+          </w:rPr>
+          <w:t>https://raw.githubusercontent.com/AlexBrazil/banco_provas_senatran/main/banco_questoes/importers/senatran2025/__init__.py</w:t>
+        </w:r>
+      </w:hyperlink>
+    </w:p>
+    <w:p>
+      <w:pPr>
+        <w:numPr>
+          <w:ilvl w:val="1"/>
+          <w:numId w:val="2"/>
+        </w:numPr>
+      </w:pPr>
+      <w:r>
+        <w:t>Banco_SENATRAN.pdf: </w:t>
+      </w:r>
+      <w:hyperlink r:id="rId30" w:tgtFrame="_blank" w:history="1">
+        <w:r>
+          <w:rPr>
+            <w:rStyle w:val="Hyperlink"/>
+          </w:rPr>
+          <w:t>https://raw.githubusercontent.com/AlexBrazil/banco_provas_senatran/main/banco_questoes/importers/docs/Banco_SENATRAN.pdf</w:t>
         </w:r>
       </w:hyperlink>
     </w:p>
@@ -302,14 +579,91 @@
         </w:numPr>
       </w:pPr>
       <w:r>
-        <w:t>config.html: </w:t>
-      </w:r>
-      <w:hyperlink r:id="rId18" w:tgtFrame="_blank" w:history="1">
-        <w:r>
-          <w:rPr>
-            <w:rStyle w:val="Hyperlink"/>
-          </w:rPr>
-          <w:t>https://raw.githubusercontent.com/AlexBrazil/banco_provas_senatran/main/banco_questoes/templates/simulado/config.html</w:t>
+        <w:t xml:space="preserve">Management </w:t>
+      </w:r>
+      <w:proofErr w:type="spellStart"/>
+      <w:r>
+        <w:t>commands</w:t>
+      </w:r>
+      <w:proofErr w:type="spellEnd"/>
+      <w:r>
+        <w:t>:</w:t>
+      </w:r>
+    </w:p>
+    <w:p>
+      <w:pPr>
+        <w:numPr>
+          <w:ilvl w:val="1"/>
+          <w:numId w:val="2"/>
+        </w:numPr>
+      </w:pPr>
+      <w:r>
+        <w:t>import_senatran_pdf.py: </w:t>
+      </w:r>
+      <w:hyperlink r:id="rId31" w:tgtFrame="_blank" w:history="1">
+        <w:r>
+          <w:rPr>
+            <w:rStyle w:val="Hyperlink"/>
+          </w:rPr>
+          <w:t>https://raw.githubusercontent.com/AlexBrazil/banco_provas_senatran/main/banco_questoes/management/commands/import_senatran_pdf.py</w:t>
+        </w:r>
+      </w:hyperlink>
+    </w:p>
+    <w:p>
+      <w:pPr>
+        <w:numPr>
+          <w:ilvl w:val="1"/>
+          <w:numId w:val="2"/>
+        </w:numPr>
+      </w:pPr>
+      <w:r>
+        <w:t>seed_modulos_senatran2025.py: </w:t>
+      </w:r>
+      <w:hyperlink r:id="rId32" w:tgtFrame="_blank" w:history="1">
+        <w:r>
+          <w:rPr>
+            <w:rStyle w:val="Hyperlink"/>
+          </w:rPr>
+          <w:t>https://raw.githubusercontent.com/AlexBrazil/banco_provas_senatran/main/banco_questoes/management/commands/seed_modulos_senatran2025.py</w:t>
+        </w:r>
+      </w:hyperlink>
+    </w:p>
+    <w:p>
+      <w:pPr>
+        <w:numPr>
+          <w:ilvl w:val="1"/>
+          <w:numId w:val="2"/>
+        </w:numPr>
+      </w:pPr>
+      <w:r>
+        <w:lastRenderedPageBreak/>
+        <w:t>__init__.py: </w:t>
+      </w:r>
+      <w:hyperlink r:id="rId33" w:tgtFrame="_blank" w:history="1">
+        <w:r>
+          <w:rPr>
+            <w:rStyle w:val="Hyperlink"/>
+          </w:rPr>
+          <w:t>https://raw.githubusercontent.com/AlexBrazil/banco_provas_senatran/main/banco_questoes/management/commands/__init__.py</w:t>
+        </w:r>
+      </w:hyperlink>
+    </w:p>
+    <w:p>
+      <w:pPr>
+        <w:numPr>
+          <w:ilvl w:val="1"/>
+          <w:numId w:val="2"/>
+        </w:numPr>
+      </w:pPr>
+      <w:r>
+        <w:t>__init__.py: </w:t>
+      </w:r>
+      <w:hyperlink r:id="rId34" w:tgtFrame="_blank" w:history="1">
+        <w:r>
+          <w:rPr>
+            <w:rStyle w:val="Hyperlink"/>
+          </w:rPr>
+          <w:t>https://raw.githubusercontent.com/AlexBrazil/banco_provas_senatran/main/banco_questoes/management/__init__.py</w:t>
         </w:r>
       </w:hyperlink>
     </w:p>
@@ -321,14 +675,44 @@
         </w:numPr>
       </w:pPr>
       <w:r>
-        <w:t>questao.html: </w:t>
-      </w:r>
-      <w:hyperlink r:id="rId19" w:tgtFrame="_blank" w:history="1">
-        <w:r>
-          <w:rPr>
-            <w:rStyle w:val="Hyperlink"/>
-          </w:rPr>
-          <w:t>https://raw.githubusercontent.com/AlexBrazil/banco_provas_senatran/main/banco_questoes/templates/simulado/questao.html</w:t>
+        <w:t>Migração inicial:</w:t>
+      </w:r>
+    </w:p>
+    <w:p>
+      <w:pPr>
+        <w:numPr>
+          <w:ilvl w:val="1"/>
+          <w:numId w:val="2"/>
+        </w:numPr>
+      </w:pPr>
+      <w:r>
+        <w:t>0001_initial.py: </w:t>
+      </w:r>
+      <w:hyperlink r:id="rId35" w:tgtFrame="_blank" w:history="1">
+        <w:r>
+          <w:rPr>
+            <w:rStyle w:val="Hyperlink"/>
+          </w:rPr>
+          <w:t>https://raw.githubusercontent.com/AlexBrazil/banco_provas_senatran/main/banco_questoes/migrations/0001_initial.py</w:t>
+        </w:r>
+      </w:hyperlink>
+    </w:p>
+    <w:p>
+      <w:pPr>
+        <w:numPr>
+          <w:ilvl w:val="1"/>
+          <w:numId w:val="2"/>
+        </w:numPr>
+      </w:pPr>
+      <w:r>
+        <w:t>__init__.py: </w:t>
+      </w:r>
+      <w:hyperlink r:id="rId36" w:tgtFrame="_blank" w:history="1">
+        <w:r>
+          <w:rPr>
+            <w:rStyle w:val="Hyperlink"/>
+          </w:rPr>
+          <w:t>https://raw.githubusercontent.com/AlexBrazil/banco_provas_senatran/main/banco_questoes/migrations/__init__.py</w:t>
         </w:r>
       </w:hyperlink>
     </w:p>
@@ -340,110 +724,75 @@
         </w:numPr>
       </w:pPr>
       <w:r>
-        <w:lastRenderedPageBreak/>
-        <w:t>resultado.html: </w:t>
-      </w:r>
-      <w:hyperlink r:id="rId20" w:tgtFrame="_blank" w:history="1">
-        <w:r>
-          <w:rPr>
-            <w:rStyle w:val="Hyperlink"/>
-          </w:rPr>
-          <w:t>https://raw.githubusercontent.com/AlexBrazil/banco_provas_senatran/main/banco_questoes/templates/simulado/resultado.html</w:t>
-        </w:r>
-      </w:hyperlink>
-    </w:p>
-    <w:p>
-      <w:pPr>
-        <w:numPr>
-          <w:ilvl w:val="0"/>
-          <w:numId w:val="2"/>
-        </w:numPr>
-      </w:pPr>
-      <w:r>
-        <w:t>erro.html: </w:t>
-      </w:r>
-      <w:hyperlink r:id="rId21" w:tgtFrame="_blank" w:history="1">
-        <w:r>
-          <w:rPr>
-            <w:rStyle w:val="Hyperlink"/>
-          </w:rPr>
-          <w:t>https://raw.githubusercontent.com/AlexBrazil/banco_provas_senatran/main/banco_questoes/templates/simulado/erro.html</w:t>
-        </w:r>
-      </w:hyperlink>
-    </w:p>
-    <w:p>
-      <w:pPr>
-        <w:numPr>
-          <w:ilvl w:val="0"/>
-          <w:numId w:val="2"/>
-        </w:numPr>
-      </w:pPr>
-      <w:r>
-        <w:t>simulado.css: </w:t>
-      </w:r>
-      <w:hyperlink r:id="rId22" w:tgtFrame="_blank" w:history="1">
-        <w:r>
-          <w:rPr>
-            <w:rStyle w:val="Hyperlink"/>
-          </w:rPr>
-          <w:t>https://raw.githubusercontent.com/AlexBrazil/banco_provas_senatran/main/static/Simulado/simulado.css</w:t>
-        </w:r>
-      </w:hyperlink>
-    </w:p>
-    <w:p>
-      <w:pPr>
-        <w:numPr>
-          <w:ilvl w:val="0"/>
-          <w:numId w:val="2"/>
-        </w:numPr>
-      </w:pPr>
-      <w:r>
-        <w:t>simulado.</w:t>
-      </w:r>
-      <w:r>
-        <w:t>js</w:t>
-      </w:r>
+        <w:t>Arquivos de raiz:</w:t>
+      </w:r>
+    </w:p>
+    <w:p>
+      <w:pPr>
+        <w:numPr>
+          <w:ilvl w:val="1"/>
+          <w:numId w:val="2"/>
+        </w:numPr>
+      </w:pPr>
+      <w:r>
+        <w:t>README.md: </w:t>
+      </w:r>
+      <w:hyperlink r:id="rId37" w:tgtFrame="_blank" w:history="1">
+        <w:r>
+          <w:rPr>
+            <w:rStyle w:val="Hyperlink"/>
+          </w:rPr>
+          <w:t>https://raw.githubusercontent.com/AlexBrazil/banco_provas_senatran/main/README.md</w:t>
+        </w:r>
+      </w:hyperlink>
+    </w:p>
+    <w:p>
+      <w:pPr>
+        <w:numPr>
+          <w:ilvl w:val="1"/>
+          <w:numId w:val="2"/>
+        </w:numPr>
+      </w:pPr>
+      <w:proofErr w:type="gramStart"/>
+      <w:r>
+        <w:t>.env</w:t>
+      </w:r>
+      <w:proofErr w:type="gramEnd"/>
+      <w:r>
+        <w:t>.example: </w:t>
+      </w:r>
+      <w:hyperlink r:id="rId38" w:tgtFrame="_blank" w:history="1">
+        <w:r>
+          <w:rPr>
+            <w:rStyle w:val="Hyperlink"/>
+          </w:rPr>
+          <w:t>https://raw.githubusercontent.com/AlexBrazil/banco_provas_senatran/main/.env.example</w:t>
+        </w:r>
+      </w:hyperlink>
+    </w:p>
+    <w:p>
+      <w:pPr>
+        <w:numPr>
+          <w:ilvl w:val="1"/>
+          <w:numId w:val="2"/>
+        </w:numPr>
+      </w:pPr>
+      <w:proofErr w:type="gramStart"/>
+      <w:r>
+        <w:t>.gitignore</w:t>
+      </w:r>
+      <w:proofErr w:type="gramEnd"/>
       <w:r>
         <w:t>: </w:t>
       </w:r>
-      <w:hyperlink r:id="rId23" w:history="1">
-        <w:r>
-          <w:rPr>
-            <w:rStyle w:val="Hyperlink"/>
-          </w:rPr>
-          <w:t>https://raw.githubusercontent.com/AlexBrazil/banco_provas_senatran/refs/heads/main/static/Simulado/simulado.js</w:t>
-        </w:r>
-      </w:hyperlink>
-    </w:p>
-    <w:p>
-      <w:pPr>
-        <w:numPr>
-          <w:ilvl w:val="0"/>
-          <w:numId w:val="2"/>
-        </w:numPr>
-      </w:pPr>
-      <w:r>
-        <w:t>(Imagens de placas, exemplo) R-14.png: </w:t>
-      </w:r>
-      <w:hyperlink r:id="rId24" w:tgtFrame="_blank" w:history="1">
-        <w:r>
-          <w:rPr>
-            <w:rStyle w:val="Hyperlink"/>
-          </w:rPr>
-          <w:t>https://raw.githubusercontent.com/AlexBrazil/banco_provas_senatran/main/static/placas/R-14.png</w:t>
-        </w:r>
-      </w:hyperlink>
-    </w:p>
-    <w:p>
-      <w:pPr>
-        <w:numPr>
-          <w:ilvl w:val="0"/>
-          <w:numId w:val="2"/>
-        </w:numPr>
-      </w:pPr>
-      <w:r>
-        <w:t>Importadores SENATRAN:</w:t>
-      </w:r>
+      <w:hyperlink r:id="rId39" w:tgtFrame="_blank" w:history="1">
+        <w:r>
+          <w:rPr>
+            <w:rStyle w:val="Hyperlink"/>
+          </w:rPr>
+          <w:t>https://raw.githubusercontent.com/AlexBrazil/banco_provas_senatran/main/.gitignore</w:t>
+        </w:r>
+      </w:hyperlink>
     </w:p>
     <w:p>
       <w:pPr>
@@ -452,371 +801,15 @@
           <w:numId w:val="2"/>
         </w:numPr>
       </w:pPr>
-      <w:r>
-        <w:t>extractor.py: </w:t>
-      </w:r>
-      <w:hyperlink r:id="rId25" w:tgtFrame="_blank" w:history="1">
-        <w:r>
-          <w:rPr>
-            <w:rStyle w:val="Hyperlink"/>
-          </w:rPr>
-          <w:t>https://raw.githubusercontent.com/AlexBrazil/banco_provas_senatran/main/banco_questoes/importers/senatran2025/extractor.py</w:t>
-        </w:r>
-      </w:hyperlink>
-    </w:p>
-    <w:p>
-      <w:pPr>
-        <w:numPr>
-          <w:ilvl w:val="1"/>
-          <w:numId w:val="2"/>
-        </w:numPr>
-      </w:pPr>
-      <w:r>
-        <w:t>normalizer.py: </w:t>
-      </w:r>
-      <w:hyperlink r:id="rId26" w:tgtFrame="_blank" w:history="1">
-        <w:r>
-          <w:rPr>
-            <w:rStyle w:val="Hyperlink"/>
-          </w:rPr>
-          <w:t>https://raw.githubusercontent.com/AlexBrazil/banco_provas_senatran/main/banco_questoes/importers/senatran2025/normalizer.py</w:t>
-        </w:r>
-      </w:hyperlink>
-    </w:p>
-    <w:p>
-      <w:pPr>
-        <w:numPr>
-          <w:ilvl w:val="1"/>
-          <w:numId w:val="2"/>
-        </w:numPr>
-      </w:pPr>
-      <w:r>
-        <w:t>parser.py: </w:t>
-      </w:r>
-      <w:hyperlink r:id="rId27" w:tgtFrame="_blank" w:history="1">
-        <w:r>
-          <w:rPr>
-            <w:rStyle w:val="Hyperlink"/>
-          </w:rPr>
-          <w:t>https://raw.githubusercontent.com/AlexBrazil/banco_provas_senatran/main/banco_questoes/importers/senatran2025/parser.py</w:t>
-        </w:r>
-      </w:hyperlink>
-    </w:p>
-    <w:p>
-      <w:pPr>
-        <w:numPr>
-          <w:ilvl w:val="1"/>
-          <w:numId w:val="2"/>
-        </w:numPr>
-      </w:pPr>
-      <w:r>
-        <w:t>persist.py: </w:t>
-      </w:r>
-      <w:hyperlink r:id="rId28" w:tgtFrame="_blank" w:history="1">
-        <w:r>
-          <w:rPr>
-            <w:rStyle w:val="Hyperlink"/>
-          </w:rPr>
-          <w:t>https://raw.githubusercontent.com/AlexBrazil/banco_provas_senatran/main/banco_questoes/importers/senatran2025/persist.py</w:t>
-        </w:r>
-      </w:hyperlink>
-    </w:p>
-    <w:p>
-      <w:pPr>
-        <w:numPr>
-          <w:ilvl w:val="1"/>
-          <w:numId w:val="2"/>
-        </w:numPr>
-      </w:pPr>
-      <w:r>
-        <w:t>report.py: </w:t>
-      </w:r>
-      <w:hyperlink r:id="rId29" w:tgtFrame="_blank" w:history="1">
-        <w:r>
-          <w:rPr>
-            <w:rStyle w:val="Hyperlink"/>
-          </w:rPr>
-          <w:t>https://raw.githubusercontent.com/AlexBrazil/banco_provas_senatran/main/banco_questoes/importers/senatran2025/report.py</w:t>
-        </w:r>
-      </w:hyperlink>
-    </w:p>
-    <w:p>
-      <w:pPr>
-        <w:numPr>
-          <w:ilvl w:val="1"/>
-          <w:numId w:val="2"/>
-        </w:numPr>
-      </w:pPr>
-      <w:r>
-        <w:t>__init__.py: </w:t>
-      </w:r>
-      <w:hyperlink r:id="rId30" w:tgtFrame="_blank" w:history="1">
-        <w:r>
-          <w:rPr>
-            <w:rStyle w:val="Hyperlink"/>
-          </w:rPr>
-          <w:t>https://raw.githubusercontent.com/AlexBrazil/banco_provas_senatran/main/banco_questoes/importers/senatran2025/__init__.py</w:t>
-        </w:r>
-      </w:hyperlink>
-    </w:p>
-    <w:p>
-      <w:pPr>
-        <w:numPr>
-          <w:ilvl w:val="1"/>
-          <w:numId w:val="2"/>
-        </w:numPr>
-      </w:pPr>
-      <w:r>
-        <w:t>Banco_SENATRAN.pdf: </w:t>
-      </w:r>
-      <w:hyperlink r:id="rId31" w:tgtFrame="_blank" w:history="1">
-        <w:r>
-          <w:rPr>
-            <w:rStyle w:val="Hyperlink"/>
-          </w:rPr>
-          <w:t>https://raw.githubusercontent.com/AlexBrazil/banco_provas_senatran/main/banco_questoes/importers/docs/Banco_SENATRAN.pdf</w:t>
-        </w:r>
-      </w:hyperlink>
-    </w:p>
-    <w:p>
-      <w:pPr>
-        <w:numPr>
-          <w:ilvl w:val="0"/>
-          <w:numId w:val="2"/>
-        </w:numPr>
-      </w:pPr>
-      <w:r>
-        <w:t xml:space="preserve">Management </w:t>
-      </w:r>
-      <w:proofErr w:type="spellStart"/>
-      <w:r>
-        <w:t>commands</w:t>
-      </w:r>
-      <w:proofErr w:type="spellEnd"/>
-      <w:r>
-        <w:t>:</w:t>
-      </w:r>
-    </w:p>
-    <w:p>
-      <w:pPr>
-        <w:numPr>
-          <w:ilvl w:val="1"/>
-          <w:numId w:val="2"/>
-        </w:numPr>
-      </w:pPr>
-      <w:r>
-        <w:t>import_senatran_pdf.py: </w:t>
-      </w:r>
-      <w:hyperlink r:id="rId32" w:tgtFrame="_blank" w:history="1">
-        <w:r>
-          <w:rPr>
-            <w:rStyle w:val="Hyperlink"/>
-          </w:rPr>
-          <w:t>https://raw.githubusercontent.com/AlexBrazil/banco_provas_senatran/main/banco_questoes/management/commands/import_senatran_pdf.py</w:t>
-        </w:r>
-      </w:hyperlink>
-    </w:p>
-    <w:p>
-      <w:pPr>
-        <w:numPr>
-          <w:ilvl w:val="1"/>
-          <w:numId w:val="2"/>
-        </w:numPr>
-      </w:pPr>
-      <w:r>
-        <w:lastRenderedPageBreak/>
-        <w:t>seed_modulos_senatran2025.py: </w:t>
-      </w:r>
-      <w:hyperlink r:id="rId33" w:tgtFrame="_blank" w:history="1">
-        <w:r>
-          <w:rPr>
-            <w:rStyle w:val="Hyperlink"/>
-          </w:rPr>
-          <w:t>https://raw.githubusercontent.com/AlexBrazil/banco_provas_senatran/main/banco_questoes/management/commands/seed_modulos_senatran2025.py</w:t>
-        </w:r>
-      </w:hyperlink>
-    </w:p>
-    <w:p>
-      <w:pPr>
-        <w:numPr>
-          <w:ilvl w:val="1"/>
-          <w:numId w:val="2"/>
-        </w:numPr>
-      </w:pPr>
-      <w:r>
-        <w:t>__init__.py: </w:t>
-      </w:r>
-      <w:hyperlink r:id="rId34" w:tgtFrame="_blank" w:history="1">
-        <w:r>
-          <w:rPr>
-            <w:rStyle w:val="Hyperlink"/>
-          </w:rPr>
-          <w:t>https://raw.githubusercontent.com/AlexBrazil/banco_provas_senatran/main/banco_questoes/management/commands/__init__.py</w:t>
-        </w:r>
-      </w:hyperlink>
-    </w:p>
-    <w:p>
-      <w:pPr>
-        <w:numPr>
-          <w:ilvl w:val="1"/>
-          <w:numId w:val="2"/>
-        </w:numPr>
-      </w:pPr>
-      <w:r>
-        <w:t>__init__.py: </w:t>
-      </w:r>
-      <w:hyperlink r:id="rId35" w:tgtFrame="_blank" w:history="1">
-        <w:r>
-          <w:rPr>
-            <w:rStyle w:val="Hyperlink"/>
-          </w:rPr>
-          <w:t>https://raw.githubusercontent.com/AlexBrazil/banco_provas_senatran/main/banco_questoes/management/__init__.py</w:t>
-        </w:r>
-      </w:hyperlink>
-    </w:p>
-    <w:p>
-      <w:pPr>
-        <w:numPr>
-          <w:ilvl w:val="0"/>
-          <w:numId w:val="2"/>
-        </w:numPr>
-      </w:pPr>
-      <w:r>
-        <w:t>Migração inicial:</w:t>
-      </w:r>
-    </w:p>
-    <w:p>
-      <w:pPr>
-        <w:numPr>
-          <w:ilvl w:val="1"/>
-          <w:numId w:val="2"/>
-        </w:numPr>
-      </w:pPr>
-      <w:r>
-        <w:t>0001_initial.py: </w:t>
-      </w:r>
-      <w:hyperlink r:id="rId36" w:tgtFrame="_blank" w:history="1">
-        <w:r>
-          <w:rPr>
-            <w:rStyle w:val="Hyperlink"/>
-          </w:rPr>
-          <w:t>https://raw.githubusercontent.com/AlexBrazil/banco_provas_senatran/main/banco_questoes/migrations/0001_initial.py</w:t>
-        </w:r>
-      </w:hyperlink>
-    </w:p>
-    <w:p>
-      <w:pPr>
-        <w:numPr>
-          <w:ilvl w:val="1"/>
-          <w:numId w:val="2"/>
-        </w:numPr>
-      </w:pPr>
-      <w:r>
-        <w:t>__init__.py: </w:t>
-      </w:r>
-      <w:hyperlink r:id="rId37" w:tgtFrame="_blank" w:history="1">
-        <w:r>
-          <w:rPr>
-            <w:rStyle w:val="Hyperlink"/>
-          </w:rPr>
-          <w:t>https://raw.githubusercontent.com/AlexBrazil/banco_provas_senatran/main/banco_questoes/migrations/__init__.py</w:t>
-        </w:r>
-      </w:hyperlink>
-    </w:p>
-    <w:p>
-      <w:pPr>
-        <w:numPr>
-          <w:ilvl w:val="0"/>
-          <w:numId w:val="2"/>
-        </w:numPr>
-      </w:pPr>
-      <w:r>
-        <w:t>Arquivos de raiz:</w:t>
-      </w:r>
-    </w:p>
-    <w:p>
-      <w:pPr>
-        <w:numPr>
-          <w:ilvl w:val="1"/>
-          <w:numId w:val="2"/>
-        </w:numPr>
-      </w:pPr>
-      <w:r>
-        <w:t>README.md: </w:t>
-      </w:r>
-      <w:hyperlink r:id="rId38" w:tgtFrame="_blank" w:history="1">
-        <w:r>
-          <w:rPr>
-            <w:rStyle w:val="Hyperlink"/>
-          </w:rPr>
-          <w:t>https://raw.githubusercontent.com/AlexBrazil/banco_provas_senatran/main/README.md</w:t>
-        </w:r>
-      </w:hyperlink>
-    </w:p>
-    <w:p>
-      <w:pPr>
-        <w:numPr>
-          <w:ilvl w:val="1"/>
-          <w:numId w:val="2"/>
-        </w:numPr>
-      </w:pPr>
       <w:proofErr w:type="gramStart"/>
       <w:r>
-        <w:t>.env</w:t>
+        <w:t>.editorconfig</w:t>
       </w:r>
       <w:proofErr w:type="gramEnd"/>
       <w:r>
-        <w:t>.example: </w:t>
-      </w:r>
-      <w:hyperlink r:id="rId39" w:tgtFrame="_blank" w:history="1">
-        <w:r>
-          <w:rPr>
-            <w:rStyle w:val="Hyperlink"/>
-          </w:rPr>
-          <w:t>https://raw.githubusercontent.com/AlexBrazil/banco_provas_senatran/main/.env.example</w:t>
-        </w:r>
-      </w:hyperlink>
-    </w:p>
-    <w:p>
-      <w:pPr>
-        <w:numPr>
-          <w:ilvl w:val="1"/>
-          <w:numId w:val="2"/>
-        </w:numPr>
-      </w:pPr>
-      <w:proofErr w:type="gramStart"/>
-      <w:r>
-        <w:t>.gitignore</w:t>
-      </w:r>
-      <w:proofErr w:type="gramEnd"/>
-      <w:r>
         <w:t>: </w:t>
       </w:r>
       <w:hyperlink r:id="rId40" w:tgtFrame="_blank" w:history="1">
-        <w:r>
-          <w:rPr>
-            <w:rStyle w:val="Hyperlink"/>
-          </w:rPr>
-          <w:t>https://raw.githubusercontent.com/AlexBrazil/banco_provas_senatran/main/.gitignore</w:t>
-        </w:r>
-      </w:hyperlink>
-    </w:p>
-    <w:p>
-      <w:pPr>
-        <w:numPr>
-          <w:ilvl w:val="1"/>
-          <w:numId w:val="2"/>
-        </w:numPr>
-      </w:pPr>
-      <w:proofErr w:type="gramStart"/>
-      <w:r>
-        <w:t>.editorconfig</w:t>
-      </w:r>
-      <w:proofErr w:type="gramEnd"/>
-      <w:r>
-        <w:t>: </w:t>
-      </w:r>
-      <w:hyperlink r:id="rId41" w:tgtFrame="_blank" w:history="1">
         <w:r>
           <w:rPr>
             <w:rStyle w:val="Hyperlink"/>

</xml_diff>